<commit_message>
Commit for Q1 and  Q3
</commit_message>
<xml_diff>
--- a/src/Assignment3/src/Assignment3/Q1 and Q3 Solution.docx
+++ b/src/Assignment3/src/Assignment3/Q1 and Q3 Solution.docx
@@ -41,17 +41,7 @@
           <w:szCs w:val="24"/>
           <w:shd w:val="clear" w:color="auto" w:fill="FFFFFF"/>
         </w:rPr>
-        <w:t>functional interfaces</w:t>
-      </w:r>
-      <w:r>
-        <w:rPr>
-          <w:rFonts w:ascii="Bahnschrift" w:hAnsi="Bahnschrift"/>
-          <w:color w:val="222222"/>
-          <w:sz w:val="24"/>
-          <w:szCs w:val="24"/>
-          <w:shd w:val="clear" w:color="auto" w:fill="FFFFFF"/>
-        </w:rPr>
-        <w:t xml:space="preserve"> :</w:t>
+        <w:t>functional interfaces :</w:t>
       </w:r>
     </w:p>
     <w:p>
@@ -111,23 +101,7 @@
           <w:color w:val="222222"/>
           <w:shd w:val="clear" w:color="auto" w:fill="FFFFFF"/>
         </w:rPr>
-        <w:t xml:space="preserve">2. UML Diagram for </w:t>
-      </w:r>
-      <w:r>
-        <w:rPr>
-          <w:rFonts w:ascii="Bahnschrift" w:hAnsi="Bahnschrift"/>
-          <w:color w:val="222222"/>
-          <w:shd w:val="clear" w:color="auto" w:fill="FFFFFF"/>
-        </w:rPr>
-        <w:t>with library of 10 books and every student can borrow only one unique book every time</w:t>
-      </w:r>
-      <w:r>
-        <w:rPr>
-          <w:rFonts w:ascii="Bahnschrift" w:hAnsi="Bahnschrift"/>
-          <w:color w:val="222222"/>
-          <w:shd w:val="clear" w:color="auto" w:fill="FFFFFF"/>
-        </w:rPr>
-        <w:t>:</w:t>
+        <w:t>2. UML Diagram for with library of 10 books and every student can borrow only one unique book every time:</w:t>
       </w:r>
     </w:p>
     <w:p>
@@ -149,17 +123,7 @@
           <w:shd w:val="clear" w:color="auto" w:fill="FFFFFF"/>
         </w:rPr>
       </w:pPr>
-    </w:p>
-    <w:p>
-      <w:pPr>
-        <w:rPr>
-          <w:rFonts w:ascii="Bahnschrift" w:hAnsi="Bahnschrift"/>
-          <w:color w:val="222222"/>
-          <w:shd w:val="clear" w:color="auto" w:fill="FFFFFF"/>
-        </w:rPr>
-      </w:pPr>
       <w:bookmarkStart w:id="0" w:name="_GoBack"/>
-      <w:bookmarkEnd w:id="0"/>
       <w:r>
         <w:rPr>
           <w:rFonts w:ascii="Bahnschrift" w:hAnsi="Bahnschrift"/>
@@ -169,9 +133,9 @@
         </w:rPr>
         <w:drawing>
           <wp:inline distT="0" distB="0" distL="0" distR="0">
-            <wp:extent cx="6464300" cy="3448050"/>
+            <wp:extent cx="5943600" cy="2938780"/>
             <wp:effectExtent l="0" t="0" r="0" b="0"/>
-            <wp:docPr id="2" name="Picture 2"/>
+            <wp:docPr id="1" name="Picture 1"/>
             <wp:cNvGraphicFramePr>
               <a:graphicFrameLocks xmlns:a="http://schemas.openxmlformats.org/drawingml/2006/main" noChangeAspect="1"/>
             </wp:cNvGraphicFramePr>
@@ -179,7 +143,7 @@
               <a:graphicData uri="http://schemas.openxmlformats.org/drawingml/2006/picture">
                 <pic:pic xmlns:pic="http://schemas.openxmlformats.org/drawingml/2006/picture">
                   <pic:nvPicPr>
-                    <pic:cNvPr id="2" name="library.png"/>
+                    <pic:cNvPr id="1" name="library.png"/>
                     <pic:cNvPicPr/>
                   </pic:nvPicPr>
                   <pic:blipFill>
@@ -197,7 +161,7 @@
                   <pic:spPr>
                     <a:xfrm>
                       <a:off x="0" y="0"/>
-                      <a:ext cx="6464300" cy="3448050"/>
+                      <a:ext cx="5943600" cy="2938780"/>
                     </a:xfrm>
                     <a:prstGeom prst="rect">
                       <a:avLst/>
@@ -209,6 +173,16 @@
           </wp:inline>
         </w:drawing>
       </w:r>
+      <w:bookmarkEnd w:id="0"/>
+    </w:p>
+    <w:p>
+      <w:pPr>
+        <w:rPr>
+          <w:rFonts w:ascii="Bahnschrift" w:hAnsi="Bahnschrift"/>
+          <w:color w:val="222222"/>
+          <w:shd w:val="clear" w:color="auto" w:fill="FFFFFF"/>
+        </w:rPr>
+      </w:pPr>
     </w:p>
     <w:p>
       <w:pPr>

</xml_diff>